<commit_message>
change to train/inference, add report
</commit_message>
<xml_diff>
--- a/report.docx
+++ b/report.docx
@@ -107,27 +107,13 @@
           <w:rFonts w:ascii="Times New Roman" w:hAnsi="Times New Roman" w:cs="Times New Roman"/>
           <w:sz w:val="28"/>
         </w:rPr>
-        <w:t>https:/drive.goog</w:t>
-      </w:r>
-      <w:r>
-        <w:rPr>
-          <w:rFonts w:ascii="Times New Roman" w:hAnsi="Times New Roman" w:cs="Times New Roman"/>
-          <w:sz w:val="28"/>
-        </w:rPr>
-        <w:t>l</w:t>
-      </w:r>
-      <w:r>
-        <w:rPr>
-          <w:rFonts w:ascii="Times New Roman" w:hAnsi="Times New Roman" w:cs="Times New Roman"/>
-          <w:sz w:val="28"/>
-        </w:rPr>
-        <w:t>e.com/file/d/1jgrwX8ZtBEcTeN7if1GT_Voe_o7DdTvG/view?usp=share_link</w:t>
-      </w:r>
-    </w:p>
-    <w:p>
-      <w:pPr>
-        <w:rPr>
-          <w:rFonts w:ascii="Times New Roman" w:hAnsi="Times New Roman" w:cs="Times New Roman" w:hint="eastAsia"/>
+        <w:t>https:/drive.google.com/file/d/1jgrwX8ZtBEcTeN7if1GT_Voe_o7DdTvG/view?usp=share_link</w:t>
+      </w:r>
+    </w:p>
+    <w:p>
+      <w:pPr>
+        <w:rPr>
+          <w:rFonts w:ascii="Times New Roman" w:hAnsi="Times New Roman" w:cs="Times New Roman"/>
           <w:sz w:val="28"/>
         </w:rPr>
       </w:pPr>
@@ -181,14 +167,7 @@
           <w:rFonts w:ascii="Times New Roman" w:hAnsi="Times New Roman" w:cs="Times New Roman"/>
           <w:sz w:val="28"/>
         </w:rPr>
-        <w:t xml:space="preserve">rst, </w:t>
-      </w:r>
-      <w:r>
-        <w:rPr>
-          <w:rFonts w:ascii="Times New Roman" w:hAnsi="Times New Roman" w:cs="Times New Roman"/>
-          <w:sz w:val="28"/>
-        </w:rPr>
-        <w:t xml:space="preserve">I use some </w:t>
+        <w:t xml:space="preserve">rst, I use some </w:t>
       </w:r>
       <w:proofErr w:type="spellStart"/>
       <w:r>
@@ -204,14 +183,7 @@
           <w:rFonts w:ascii="Times New Roman" w:hAnsi="Times New Roman" w:cs="Times New Roman"/>
           <w:sz w:val="28"/>
         </w:rPr>
-        <w:t xml:space="preserve"> package to preprocess the data.</w:t>
-      </w:r>
-      <w:r>
-        <w:rPr>
-          <w:rFonts w:ascii="Times New Roman" w:hAnsi="Times New Roman" w:cs="Times New Roman"/>
-          <w:sz w:val="28"/>
-        </w:rPr>
-        <w:t xml:space="preserve"> The</w:t>
+        <w:t xml:space="preserve"> package to preprocess the data. The</w:t>
       </w:r>
       <w:r>
         <w:rPr>
@@ -326,7 +298,7 @@
         </w:numPr>
         <w:ind w:leftChars="0"/>
         <w:rPr>
-          <w:rFonts w:ascii="Times New Roman" w:hAnsi="Times New Roman" w:cs="Times New Roman" w:hint="eastAsia"/>
+          <w:rFonts w:ascii="Times New Roman" w:hAnsi="Times New Roman" w:cs="Times New Roman"/>
           <w:sz w:val="28"/>
         </w:rPr>
       </w:pPr>
@@ -416,16 +388,7 @@
           <w:rFonts w:ascii="Times New Roman" w:hAnsi="Times New Roman" w:cs="Times New Roman"/>
           <w:sz w:val="28"/>
         </w:rPr>
-        <w:t>() to turn the missing values into ‘median’ of that feature. I have tried ‘</w:t>
-      </w:r>
-      <w:bookmarkStart w:id="0" w:name="_GoBack"/>
-      <w:bookmarkEnd w:id="0"/>
-      <w:r>
-        <w:rPr>
-          <w:rFonts w:ascii="Times New Roman" w:hAnsi="Times New Roman" w:cs="Times New Roman"/>
-          <w:sz w:val="28"/>
-        </w:rPr>
-        <w:t>mean’, ‘</w:t>
+        <w:t>() to turn the missing values into ‘median’ of that feature. I have tried ‘mean’, ‘</w:t>
       </w:r>
       <w:proofErr w:type="spellStart"/>
       <w:r>
@@ -675,7 +638,7 @@
         <w:pStyle w:val="a3"/>
         <w:ind w:leftChars="0" w:left="1080"/>
         <w:rPr>
-          <w:rFonts w:ascii="Times New Roman" w:hAnsi="Times New Roman" w:cs="Times New Roman" w:hint="eastAsia"/>
+          <w:rFonts w:ascii="Times New Roman" w:hAnsi="Times New Roman" w:cs="Times New Roman"/>
           <w:sz w:val="28"/>
         </w:rPr>
       </w:pPr>
@@ -844,7 +807,7 @@
         </w:numPr>
         <w:ind w:leftChars="0"/>
         <w:rPr>
-          <w:rFonts w:ascii="Times New Roman" w:hAnsi="Times New Roman" w:cs="Times New Roman" w:hint="eastAsia"/>
+          <w:rFonts w:ascii="Times New Roman" w:hAnsi="Times New Roman" w:cs="Times New Roman"/>
           <w:sz w:val="28"/>
         </w:rPr>
       </w:pPr>
@@ -973,7 +936,7 @@
         <w:pStyle w:val="a3"/>
         <w:ind w:leftChars="0" w:left="1080"/>
         <w:rPr>
-          <w:rFonts w:ascii="Times New Roman" w:hAnsi="Times New Roman" w:cs="Times New Roman" w:hint="eastAsia"/>
+          <w:rFonts w:ascii="Times New Roman" w:hAnsi="Times New Roman" w:cs="Times New Roman"/>
           <w:sz w:val="28"/>
         </w:rPr>
       </w:pPr>
@@ -1045,14 +1008,7 @@
           <w:rFonts w:ascii="Times New Roman" w:hAnsi="Times New Roman" w:cs="Times New Roman"/>
           <w:sz w:val="28"/>
         </w:rPr>
-        <w:t xml:space="preserve"> method. Before I add it to my preprocess function, the accuracy can</w:t>
-      </w:r>
-      <w:r>
-        <w:rPr>
-          <w:rFonts w:ascii="Times New Roman" w:hAnsi="Times New Roman" w:cs="Times New Roman"/>
-          <w:sz w:val="28"/>
-        </w:rPr>
-        <w:t>’t over 0.58</w:t>
+        <w:t xml:space="preserve"> method. Before I add it to my preprocess function, the accuracy can’t over 0.58</w:t>
       </w:r>
       <w:r>
         <w:rPr>
@@ -1124,7 +1080,7 @@
               <w:pStyle w:val="a3"/>
               <w:ind w:leftChars="0" w:left="0"/>
               <w:rPr>
-                <w:rFonts w:ascii="Times New Roman" w:hAnsi="Times New Roman" w:cs="Times New Roman" w:hint="eastAsia"/>
+                <w:rFonts w:ascii="Times New Roman" w:hAnsi="Times New Roman" w:cs="Times New Roman"/>
                 <w:b w:val="0"/>
                 <w:sz w:val="28"/>
               </w:rPr>
@@ -1519,7 +1475,7 @@
     <w:p>
       <w:pPr>
         <w:rPr>
-          <w:rFonts w:ascii="Times New Roman" w:hAnsi="Times New Roman" w:cs="Times New Roman" w:hint="eastAsia"/>
+          <w:rFonts w:ascii="Times New Roman" w:hAnsi="Times New Roman" w:cs="Times New Roman"/>
           <w:sz w:val="28"/>
         </w:rPr>
       </w:pPr>
@@ -1571,7 +1527,7 @@
     <w:p>
       <w:pPr>
         <w:rPr>
-          <w:rFonts w:ascii="Times New Roman" w:hAnsi="Times New Roman" w:cs="Times New Roman" w:hint="eastAsia"/>
+          <w:rFonts w:ascii="Times New Roman" w:hAnsi="Times New Roman" w:cs="Times New Roman"/>
           <w:sz w:val="28"/>
         </w:rPr>
       </w:pPr>
@@ -1609,13 +1565,14 @@
         <w:pStyle w:val="a3"/>
         <w:ind w:leftChars="0" w:left="720"/>
         <w:rPr>
-          <w:rFonts w:ascii="Times New Roman" w:hAnsi="Times New Roman" w:cs="Times New Roman" w:hint="eastAsia"/>
-          <w:sz w:val="28"/>
-        </w:rPr>
-      </w:pPr>
-      <w:r>
-        <w:rPr>
-          <w:rFonts w:ascii="Times New Roman" w:hAnsi="Times New Roman" w:cs="Times New Roman"/>
+          <w:rFonts w:ascii="Times New Roman" w:hAnsi="Times New Roman" w:cs="Times New Roman"/>
+          <w:sz w:val="28"/>
+        </w:rPr>
+      </w:pPr>
+      <w:r>
+        <w:rPr>
+          <w:rFonts w:ascii="Times New Roman" w:hAnsi="Times New Roman" w:cs="Times New Roman"/>
+          <w:noProof/>
           <w:sz w:val="28"/>
         </w:rPr>
         <w:drawing>
@@ -1658,16 +1615,6 @@
     <w:p>
       <w:pPr>
         <w:pStyle w:val="a3"/>
-        <w:ind w:leftChars="0" w:left="1080"/>
-        <w:rPr>
-          <w:rFonts w:ascii="Times New Roman" w:hAnsi="Times New Roman" w:cs="Times New Roman" w:hint="eastAsia"/>
-          <w:sz w:val="28"/>
-        </w:rPr>
-      </w:pPr>
-    </w:p>
-    <w:p>
-      <w:pPr>
-        <w:pStyle w:val="a3"/>
         <w:numPr>
           <w:ilvl w:val="0"/>
           <w:numId w:val="4"/>
@@ -1683,15 +1630,220 @@
           <w:rFonts w:ascii="Times New Roman" w:hAnsi="Times New Roman" w:cs="Times New Roman"/>
           <w:sz w:val="28"/>
         </w:rPr>
+        <w:t>PEP8</w:t>
+      </w:r>
+    </w:p>
+    <w:p>
+      <w:pPr>
+        <w:pStyle w:val="a3"/>
+        <w:ind w:leftChars="0" w:left="360"/>
+        <w:rPr>
+          <w:rFonts w:ascii="Times New Roman" w:hAnsi="Times New Roman" w:cs="Times New Roman"/>
+          <w:sz w:val="28"/>
+        </w:rPr>
+      </w:pPr>
+      <w:r>
+        <w:rPr>
+          <w:rFonts w:ascii="Times New Roman" w:hAnsi="Times New Roman" w:cs="Times New Roman"/>
+          <w:sz w:val="28"/>
+        </w:rPr>
+        <w:t xml:space="preserve">I use </w:t>
+      </w:r>
+      <w:proofErr w:type="spellStart"/>
+      <w:r>
+        <w:rPr>
+          <w:rFonts w:ascii="Times New Roman" w:hAnsi="Times New Roman" w:cs="Times New Roman"/>
+          <w:sz w:val="28"/>
+        </w:rPr>
+        <w:t>pycodestyle_magic</w:t>
+      </w:r>
+      <w:proofErr w:type="spellEnd"/>
+      <w:r>
+        <w:rPr>
+          <w:rFonts w:ascii="Times New Roman" w:hAnsi="Times New Roman" w:cs="Times New Roman"/>
+          <w:sz w:val="28"/>
+        </w:rPr>
+        <w:t xml:space="preserve"> to check if I write code under PEP8 guideline in </w:t>
+      </w:r>
+      <w:proofErr w:type="spellStart"/>
+      <w:r>
+        <w:rPr>
+          <w:rFonts w:ascii="Times New Roman" w:hAnsi="Times New Roman" w:cs="Times New Roman"/>
+          <w:sz w:val="28"/>
+        </w:rPr>
+        <w:t>iPython</w:t>
+      </w:r>
+      <w:proofErr w:type="spellEnd"/>
+      <w:r>
+        <w:rPr>
+          <w:rFonts w:ascii="Times New Roman" w:hAnsi="Times New Roman" w:cs="Times New Roman"/>
+          <w:sz w:val="28"/>
+        </w:rPr>
+        <w:t xml:space="preserve"> notebook.</w:t>
+      </w:r>
+    </w:p>
+    <w:p>
+      <w:pPr>
+        <w:pStyle w:val="a3"/>
+        <w:ind w:leftChars="0" w:left="360"/>
+        <w:rPr>
+          <w:rFonts w:ascii="Times New Roman" w:hAnsi="Times New Roman" w:cs="Times New Roman" w:hint="eastAsia"/>
+          <w:sz w:val="28"/>
+        </w:rPr>
+      </w:pPr>
+      <w:r>
+        <w:rPr>
+          <w:rFonts w:ascii="Times New Roman" w:hAnsi="Times New Roman" w:cs="Times New Roman"/>
+          <w:sz w:val="28"/>
+        </w:rPr>
+        <w:t>T</w:t>
+      </w:r>
+      <w:r>
+        <w:rPr>
+          <w:rFonts w:ascii="Times New Roman" w:hAnsi="Times New Roman" w:cs="Times New Roman" w:hint="eastAsia"/>
+          <w:sz w:val="28"/>
+        </w:rPr>
+        <w:t>h</w:t>
+      </w:r>
+      <w:r>
+        <w:rPr>
+          <w:rFonts w:ascii="Times New Roman" w:hAnsi="Times New Roman" w:cs="Times New Roman"/>
+          <w:sz w:val="28"/>
+        </w:rPr>
+        <w:t xml:space="preserve">e </w:t>
+      </w:r>
+      <w:proofErr w:type="spellStart"/>
+      <w:r>
+        <w:rPr>
+          <w:rFonts w:ascii="Times New Roman" w:hAnsi="Times New Roman" w:cs="Times New Roman"/>
+          <w:sz w:val="28"/>
+        </w:rPr>
+        <w:t>pycodestyle</w:t>
+      </w:r>
+      <w:proofErr w:type="spellEnd"/>
+      <w:r>
+        <w:rPr>
+          <w:rFonts w:ascii="Times New Roman" w:hAnsi="Times New Roman" w:cs="Times New Roman"/>
+          <w:sz w:val="28"/>
+        </w:rPr>
+        <w:t xml:space="preserve"> magic command:</w:t>
+      </w:r>
+    </w:p>
+    <w:p>
+      <w:pPr>
+        <w:pStyle w:val="a3"/>
+        <w:ind w:leftChars="0" w:left="360"/>
+        <w:rPr>
+          <w:rFonts w:ascii="Times New Roman" w:hAnsi="Times New Roman" w:cs="Times New Roman"/>
+          <w:sz w:val="28"/>
+          <w:shd w:val="pct15" w:color="auto" w:fill="FFFFFF"/>
+        </w:rPr>
+      </w:pPr>
+      <w:r>
+        <w:rPr>
+          <w:rFonts w:ascii="Times New Roman" w:hAnsi="Times New Roman" w:cs="Times New Roman"/>
+          <w:sz w:val="28"/>
+          <w:shd w:val="pct15" w:color="auto" w:fill="FFFFFF"/>
+        </w:rPr>
+        <w:t>%</w:t>
+      </w:r>
+      <w:proofErr w:type="spellStart"/>
+      <w:r>
+        <w:rPr>
+          <w:rFonts w:ascii="Times New Roman" w:hAnsi="Times New Roman" w:cs="Times New Roman"/>
+          <w:sz w:val="28"/>
+          <w:shd w:val="pct15" w:color="auto" w:fill="FFFFFF"/>
+        </w:rPr>
+        <w:t>load_ext</w:t>
+      </w:r>
+      <w:proofErr w:type="spellEnd"/>
+      <w:r>
+        <w:rPr>
+          <w:rFonts w:ascii="Times New Roman" w:hAnsi="Times New Roman" w:cs="Times New Roman"/>
+          <w:sz w:val="28"/>
+          <w:shd w:val="pct15" w:color="auto" w:fill="FFFFFF"/>
+        </w:rPr>
+        <w:t xml:space="preserve"> </w:t>
+      </w:r>
+      <w:proofErr w:type="spellStart"/>
+      <w:r>
+        <w:rPr>
+          <w:rFonts w:ascii="Times New Roman" w:hAnsi="Times New Roman" w:cs="Times New Roman"/>
+          <w:sz w:val="28"/>
+          <w:shd w:val="pct15" w:color="auto" w:fill="FFFFFF"/>
+        </w:rPr>
+        <w:t>pycodestyle_magic</w:t>
+      </w:r>
+      <w:proofErr w:type="spellEnd"/>
+    </w:p>
+    <w:p>
+      <w:pPr>
+        <w:pStyle w:val="a3"/>
+        <w:ind w:leftChars="0" w:left="360"/>
+        <w:rPr>
+          <w:rFonts w:ascii="Times New Roman" w:hAnsi="Times New Roman" w:cs="Times New Roman"/>
+          <w:sz w:val="28"/>
+          <w:shd w:val="pct15" w:color="auto" w:fill="FFFFFF"/>
+        </w:rPr>
+      </w:pPr>
+      <w:r>
+        <w:rPr>
+          <w:rFonts w:ascii="Times New Roman" w:hAnsi="Times New Roman" w:cs="Times New Roman"/>
+          <w:sz w:val="28"/>
+          <w:shd w:val="pct15" w:color="auto" w:fill="FFFFFF"/>
+        </w:rPr>
+        <w:t>%</w:t>
+      </w:r>
+      <w:proofErr w:type="spellStart"/>
+      <w:r>
+        <w:rPr>
+          <w:rFonts w:ascii="Times New Roman" w:hAnsi="Times New Roman" w:cs="Times New Roman"/>
+          <w:sz w:val="28"/>
+          <w:shd w:val="pct15" w:color="auto" w:fill="FFFFFF"/>
+        </w:rPr>
+        <w:t>pycodestyle_on</w:t>
+      </w:r>
+      <w:proofErr w:type="spellEnd"/>
+    </w:p>
+    <w:p>
+      <w:pPr>
+        <w:pStyle w:val="a3"/>
+        <w:ind w:leftChars="0" w:left="360"/>
+        <w:rPr>
+          <w:rFonts w:ascii="Times New Roman" w:hAnsi="Times New Roman" w:cs="Times New Roman" w:hint="eastAsia"/>
+          <w:sz w:val="28"/>
+        </w:rPr>
+      </w:pPr>
+    </w:p>
+    <w:p>
+      <w:pPr>
+        <w:pStyle w:val="a3"/>
+        <w:numPr>
+          <w:ilvl w:val="0"/>
+          <w:numId w:val="4"/>
+        </w:numPr>
+        <w:ind w:leftChars="0"/>
+        <w:rPr>
+          <w:rFonts w:ascii="Times New Roman" w:hAnsi="Times New Roman" w:cs="Times New Roman"/>
+          <w:sz w:val="28"/>
+        </w:rPr>
+      </w:pPr>
+      <w:r>
+        <w:rPr>
+          <w:rFonts w:ascii="Times New Roman" w:hAnsi="Times New Roman" w:cs="Times New Roman"/>
+          <w:sz w:val="28"/>
+        </w:rPr>
         <w:t>Summary</w:t>
       </w:r>
+      <w:bookmarkStart w:id="0" w:name="_GoBack"/>
+      <w:bookmarkEnd w:id="0"/>
     </w:p>
     <w:p>
       <w:pPr>
         <w:pStyle w:val="a3"/>
         <w:ind w:leftChars="0" w:left="360"/>
         <w:rPr>
-          <w:rFonts w:ascii="Times New Roman" w:hAnsi="Times New Roman" w:cs="Times New Roman" w:hint="eastAsia"/>
+          <w:rFonts w:ascii="Times New Roman" w:hAnsi="Times New Roman" w:cs="Times New Roman"/>
           <w:sz w:val="28"/>
         </w:rPr>
       </w:pPr>
@@ -1737,7 +1889,15 @@
           <w:rFonts w:ascii="Times New Roman" w:hAnsi="Times New Roman" w:cs="Times New Roman"/>
           <w:sz w:val="28"/>
         </w:rPr>
-        <w:t>. Finally I passed the output into a sigmoid function and thus get an likelihood value between 0, 1.</w:t>
+        <w:t xml:space="preserve">. </w:t>
+      </w:r>
+      <w:r>
+        <w:rPr>
+          <w:rFonts w:ascii="Times New Roman" w:hAnsi="Times New Roman" w:cs="Times New Roman"/>
+          <w:sz w:val="28"/>
+        </w:rPr>
+        <w:lastRenderedPageBreak/>
+        <w:t>Finally I passed the output into a sigmoid function and thus get an likelihood value between 0, 1.</w:t>
       </w:r>
     </w:p>
     <w:sectPr>
@@ -3089,6 +3249,7 @@
   <w:style w:type="character" w:default="1" w:styleId="a0">
     <w:name w:val="Default Paragraph Font"/>
     <w:uiPriority w:val="1"/>
+    <w:semiHidden/>
     <w:unhideWhenUsed/>
   </w:style>
   <w:style w:type="table" w:default="1" w:styleId="a1">

</xml_diff>